<commit_message>
read max activity / work score from config
</commit_message>
<xml_diff>
--- a/core/template.docx
+++ b/core/template.docx
@@ -97,11 +97,19 @@
               </w:rPr>
               <w:t>{</w:t>
             </w:r>
-            <w:r>
-              <w:rPr>
-                <w:sz w:val="24"/>
-              </w:rPr>
-              <w:t>studentName}</w:t>
+            <w:proofErr w:type="spellStart"/>
+            <w:r>
+              <w:rPr>
+                <w:sz w:val="24"/>
+              </w:rPr>
+              <w:t>studentName</w:t>
+            </w:r>
+            <w:proofErr w:type="spellEnd"/>
+            <w:r>
+              <w:rPr>
+                <w:sz w:val="24"/>
+              </w:rPr>
+              <w:t>}</w:t>
             </w:r>
           </w:p>
         </w:tc>
@@ -185,7 +193,23 @@
                 <w:rFonts w:hint="eastAsia"/>
                 <w:sz w:val="24"/>
               </w:rPr>
-              <w:t>150</w:t>
+              <w:t>{</w:t>
+            </w:r>
+            <w:proofErr w:type="spellStart"/>
+            <w:r>
+              <w:rPr>
+                <w:rFonts w:hint="eastAsia"/>
+                <w:sz w:val="24"/>
+              </w:rPr>
+              <w:t>maxWork</w:t>
+            </w:r>
+            <w:proofErr w:type="spellEnd"/>
+            <w:r>
+              <w:rPr>
+                <w:rFonts w:hint="eastAsia"/>
+                <w:sz w:val="24"/>
+              </w:rPr>
+              <w:t>}</w:t>
             </w:r>
             <w:r>
               <w:rPr>
@@ -221,7 +245,21 @@
               <w:rPr>
                 <w:sz w:val="24"/>
               </w:rPr>
-              <w:t>{workScore}</w:t>
+              <w:t>{</w:t>
+            </w:r>
+            <w:proofErr w:type="spellStart"/>
+            <w:r>
+              <w:rPr>
+                <w:sz w:val="24"/>
+              </w:rPr>
+              <w:t>workScore</w:t>
+            </w:r>
+            <w:proofErr w:type="spellEnd"/>
+            <w:r>
+              <w:rPr>
+                <w:sz w:val="24"/>
+              </w:rPr>
+              <w:t>}</w:t>
             </w:r>
           </w:p>
         </w:tc>
@@ -622,21 +660,23 @@
                 <w:rFonts w:hint="eastAsia"/>
                 <w:sz w:val="24"/>
               </w:rPr>
-              <w:t>1</w:t>
-            </w:r>
-            <w:r>
-              <w:rPr>
-                <w:rFonts w:hint="eastAsia"/>
-                <w:sz w:val="24"/>
-              </w:rPr>
-              <w:t>2</w:t>
-            </w:r>
-            <w:r>
-              <w:rPr>
-                <w:rFonts w:hint="eastAsia"/>
-                <w:sz w:val="24"/>
-              </w:rPr>
-              <w:t>0</w:t>
+              <w:t>{</w:t>
+            </w:r>
+            <w:proofErr w:type="spellStart"/>
+            <w:r>
+              <w:rPr>
+                <w:rFonts w:hint="eastAsia"/>
+                <w:sz w:val="24"/>
+              </w:rPr>
+              <w:t>maxActivity</w:t>
+            </w:r>
+            <w:proofErr w:type="spellEnd"/>
+            <w:r>
+              <w:rPr>
+                <w:rFonts w:hint="eastAsia"/>
+                <w:sz w:val="24"/>
+              </w:rPr>
+              <w:t>}</w:t>
             </w:r>
             <w:r>
               <w:rPr>
@@ -665,7 +705,21 @@
               <w:rPr>
                 <w:sz w:val="24"/>
               </w:rPr>
-              <w:t>{activityScore}</w:t>
+              <w:t>{</w:t>
+            </w:r>
+            <w:proofErr w:type="spellStart"/>
+            <w:r>
+              <w:rPr>
+                <w:sz w:val="24"/>
+              </w:rPr>
+              <w:t>activityScore</w:t>
+            </w:r>
+            <w:proofErr w:type="spellEnd"/>
+            <w:r>
+              <w:rPr>
+                <w:sz w:val="24"/>
+              </w:rPr>
+              <w:t>}</w:t>
             </w:r>
           </w:p>
         </w:tc>
@@ -878,6 +932,7 @@
               </w:rPr>
               <w:t>#</w:t>
             </w:r>
+            <w:proofErr w:type="gramStart"/>
             <w:r>
               <w:rPr>
                 <w:rFonts w:eastAsia="Times New Roman"/>
@@ -890,7 +945,15 @@
                 <w:rFonts w:eastAsia="Times New Roman"/>
                 <w:sz w:val="24"/>
               </w:rPr>
-              <w:t>{activityName}</w:t>
+              <w:t>{</w:t>
+            </w:r>
+            <w:proofErr w:type="gramEnd"/>
+            <w:r>
+              <w:rPr>
+                <w:rFonts w:eastAsia="Times New Roman"/>
+                <w:sz w:val="24"/>
+              </w:rPr>
+              <w:t>activityName}</w:t>
             </w:r>
           </w:p>
         </w:tc>
@@ -914,7 +977,23 @@
                 <w:rFonts w:eastAsia="Times New Roman"/>
                 <w:sz w:val="24"/>
               </w:rPr>
-              <w:t xml:space="preserve"> {activityTime}</w:t>
+              <w:t xml:space="preserve"> {</w:t>
+            </w:r>
+            <w:proofErr w:type="spellStart"/>
+            <w:r>
+              <w:rPr>
+                <w:rFonts w:eastAsia="Times New Roman"/>
+                <w:sz w:val="24"/>
+              </w:rPr>
+              <w:t>activityTime</w:t>
+            </w:r>
+            <w:proofErr w:type="spellEnd"/>
+            <w:r>
+              <w:rPr>
+                <w:rFonts w:eastAsia="Times New Roman"/>
+                <w:sz w:val="24"/>
+              </w:rPr>
+              <w:t>}</w:t>
             </w:r>
           </w:p>
         </w:tc>
@@ -940,11 +1019,19 @@
               </w:rPr>
               <w:t>{</w:t>
             </w:r>
-            <w:r>
-              <w:rPr>
-                <w:sz w:val="24"/>
-              </w:rPr>
-              <w:t>activityReference}</w:t>
+            <w:proofErr w:type="spellStart"/>
+            <w:r>
+              <w:rPr>
+                <w:sz w:val="24"/>
+              </w:rPr>
+              <w:t>activityReference</w:t>
+            </w:r>
+            <w:proofErr w:type="spellEnd"/>
+            <w:r>
+              <w:rPr>
+                <w:sz w:val="24"/>
+              </w:rPr>
+              <w:t>}</w:t>
             </w:r>
           </w:p>
         </w:tc>
@@ -968,7 +1055,23 @@
                 <w:rFonts w:eastAsia="Times New Roman"/>
                 <w:sz w:val="24"/>
               </w:rPr>
-              <w:t xml:space="preserve"> {activityTelephone}</w:t>
+              <w:t xml:space="preserve"> {</w:t>
+            </w:r>
+            <w:proofErr w:type="spellStart"/>
+            <w:r>
+              <w:rPr>
+                <w:rFonts w:eastAsia="Times New Roman"/>
+                <w:sz w:val="24"/>
+              </w:rPr>
+              <w:t>activityTelephone</w:t>
+            </w:r>
+            <w:proofErr w:type="spellEnd"/>
+            <w:r>
+              <w:rPr>
+                <w:rFonts w:eastAsia="Times New Roman"/>
+                <w:sz w:val="24"/>
+              </w:rPr>
+              <w:t>}</w:t>
             </w:r>
           </w:p>
         </w:tc>
@@ -995,7 +1098,23 @@
                 <w:rFonts w:eastAsia="Times New Roman"/>
                 <w:sz w:val="24"/>
               </w:rPr>
-              <w:t xml:space="preserve"> {activityMark}</w:t>
+              <w:t xml:space="preserve"> {</w:t>
+            </w:r>
+            <w:proofErr w:type="spellStart"/>
+            <w:r>
+              <w:rPr>
+                <w:rFonts w:eastAsia="Times New Roman"/>
+                <w:sz w:val="24"/>
+              </w:rPr>
+              <w:t>activityMark</w:t>
+            </w:r>
+            <w:proofErr w:type="spellEnd"/>
+            <w:r>
+              <w:rPr>
+                <w:rFonts w:eastAsia="Times New Roman"/>
+                <w:sz w:val="24"/>
+              </w:rPr>
+              <w:t>}</w:t>
             </w:r>
           </w:p>
         </w:tc>
@@ -1025,11 +1144,19 @@
               </w:rPr>
               <w:t>{</w:t>
             </w:r>
-            <w:r>
-              <w:rPr>
-                <w:sz w:val="24"/>
-              </w:rPr>
-              <w:t>activityActualMark}</w:t>
+            <w:proofErr w:type="spellStart"/>
+            <w:r>
+              <w:rPr>
+                <w:sz w:val="24"/>
+              </w:rPr>
+              <w:t>activityActualMark</w:t>
+            </w:r>
+            <w:proofErr w:type="spellEnd"/>
+            <w:r>
+              <w:rPr>
+                <w:sz w:val="24"/>
+              </w:rPr>
+              <w:t>}</w:t>
             </w:r>
             <w:r>
               <w:rPr>

</xml_diff>